<commit_message>
The version that was flashed onto the lamp that was given to Jim and Ashley
</commit_message>
<xml_diff>
--- a/User Manual/Juno Lamp V1 User Manual.docx
+++ b/User Manual/Juno Lamp V1 User Manual.docx
@@ -2280,134 +2280,26 @@
         </w:rPr>
         <w:t>installed</w:t>
       </w:r>
+      <w:r>
+        <w:rPr>
+          <w:rFonts w:ascii="AppleSystemUIFont" w:hAnsi="AppleSystemUIFont" w:cs="AppleSystemUIFont"/>
+        </w:rPr>
+        <w:t xml:space="preserve"> in the lamp is a single cell 400mAh li-ion battery with full protection circuitry protecting the battery from over voltage, under voltage and external short damages. </w:t>
+      </w:r>
+      <w:r>
+        <w:rPr>
+          <w:rFonts w:ascii="AppleSystemUIFont" w:hAnsi="AppleSystemUIFont" w:cs="AppleSystemUIFont"/>
+        </w:rPr>
+        <w:t>T</w:t>
+      </w:r>
+      <w:r>
+        <w:rPr>
+          <w:rFonts w:ascii="AppleSystemUIFont" w:hAnsi="AppleSystemUIFont" w:cs="AppleSystemUIFont"/>
+        </w:rPr>
+        <w:t xml:space="preserve">he user needs to plug the USB end of the charging cable into charger first, then plug the round end into the bottom of the lamp, the lamp will initialize itself and enters SINGLE_COLOR_DISPLAY_BATTERY mode. The color of the lamp will start from red or yellow or green, depending on the remaining battery charge, then transitions into green. Once the battery is fully charged, the lights will turn off.  </w:t>
+      </w:r>
       <w:bookmarkStart w:id="0" w:name="_GoBack"/>
       <w:bookmarkEnd w:id="0"/>
-      <w:r>
-        <w:rPr>
-          <w:rFonts w:ascii="AppleSystemUIFont" w:hAnsi="AppleSystemUIFont" w:cs="AppleSystemUIFont"/>
-        </w:rPr>
-        <w:t xml:space="preserve"> in the lamp is a single cell 400mAh li-ion battery with full protection circuitry protecting the battery from over voltage, under voltage and external short damages. </w:t>
-      </w:r>
-      <w:r>
-        <w:rPr>
-          <w:rFonts w:ascii="AppleSystemUIFont" w:hAnsi="AppleSystemUIFont" w:cs="AppleSystemUIFont"/>
-        </w:rPr>
-        <w:t xml:space="preserve">The user can put the lamp into two modes when charging </w:t>
-      </w:r>
-      <w:r>
-        <w:rPr>
-          <w:rFonts w:ascii="AppleSystemUIFont" w:hAnsi="AppleSystemUIFont" w:cs="AppleSystemUIFont"/>
-        </w:rPr>
-        <w:t>the</w:t>
-      </w:r>
-      <w:r>
-        <w:rPr>
-          <w:rFonts w:ascii="AppleSystemUIFont" w:hAnsi="AppleSystemUIFont" w:cs="AppleSystemUIFont"/>
-        </w:rPr>
-        <w:t xml:space="preserve"> battery:</w:t>
-      </w:r>
-    </w:p>
-    <w:p>
-      <w:pPr>
-        <w:pStyle w:val="ListParagraph"/>
-        <w:numPr>
-          <w:ilvl w:val="0"/>
-          <w:numId w:val="1"/>
-        </w:numPr>
-        <w:autoSpaceDE w:val="0"/>
-        <w:autoSpaceDN w:val="0"/>
-        <w:adjustRightInd w:val="0"/>
-        <w:rPr>
-          <w:rFonts w:ascii="AppleSystemUIFont" w:hAnsi="AppleSystemUIFont" w:cs="AppleSystemUIFont"/>
-        </w:rPr>
-      </w:pPr>
-      <w:r>
-        <w:rPr>
-          <w:rFonts w:ascii="AppleSystemUIFont" w:hAnsi="AppleSystemUIFont" w:cs="AppleSystemUIFont"/>
-          <w:b/>
-        </w:rPr>
-        <w:t xml:space="preserve">Display </w:t>
-      </w:r>
-      <w:r>
-        <w:rPr>
-          <w:rFonts w:ascii="AppleSystemUIFont" w:hAnsi="AppleSystemUIFont" w:cs="AppleSystemUIFont"/>
-          <w:b/>
-        </w:rPr>
-        <w:t xml:space="preserve">charging </w:t>
-      </w:r>
-      <w:r>
-        <w:rPr>
-          <w:rFonts w:ascii="AppleSystemUIFont" w:hAnsi="AppleSystemUIFont" w:cs="AppleSystemUIFont"/>
-          <w:b/>
-        </w:rPr>
-        <w:t>mode:</w:t>
-      </w:r>
-      <w:r>
-        <w:rPr>
-          <w:rFonts w:ascii="AppleSystemUIFont" w:hAnsi="AppleSystemUIFont" w:cs="AppleSystemUIFont"/>
-        </w:rPr>
-        <w:t xml:space="preserve"> the user needs to plug the USB end of the charging cable into charger first, then plug the round end into the bottom of the lamp, the lamp will initialize itself and enters SINGLE_COLOR_DISPLAY_BATTERY mode. The color of the lamp will start from red or yellow or green, depending on the remaining battery charge, then transitions into green. Once the battery is fully charged, the lights will turn off.  </w:t>
-      </w:r>
-    </w:p>
-    <w:p>
-      <w:pPr>
-        <w:pStyle w:val="ListParagraph"/>
-        <w:numPr>
-          <w:ilvl w:val="0"/>
-          <w:numId w:val="1"/>
-        </w:numPr>
-        <w:autoSpaceDE w:val="0"/>
-        <w:autoSpaceDN w:val="0"/>
-        <w:adjustRightInd w:val="0"/>
-        <w:rPr>
-          <w:rFonts w:ascii="AppleSystemUIFont" w:hAnsi="AppleSystemUIFont" w:cs="AppleSystemUIFont"/>
-        </w:rPr>
-      </w:pPr>
-      <w:r>
-        <w:rPr>
-          <w:rFonts w:ascii="AppleSystemUIFont" w:hAnsi="AppleSystemUIFont" w:cs="AppleSystemUIFont"/>
-          <w:b/>
-        </w:rPr>
-        <w:t>Dark charging</w:t>
-      </w:r>
-      <w:r>
-        <w:rPr>
-          <w:rFonts w:ascii="AppleSystemUIFont" w:hAnsi="AppleSystemUIFont" w:cs="AppleSystemUIFont"/>
-          <w:b/>
-        </w:rPr>
-        <w:t xml:space="preserve"> </w:t>
-      </w:r>
-      <w:r>
-        <w:rPr>
-          <w:rFonts w:ascii="AppleSystemUIFont" w:hAnsi="AppleSystemUIFont" w:cs="AppleSystemUIFont"/>
-          <w:b/>
-        </w:rPr>
-        <w:t>m</w:t>
-      </w:r>
-      <w:r>
-        <w:rPr>
-          <w:rFonts w:ascii="AppleSystemUIFont" w:hAnsi="AppleSystemUIFont" w:cs="AppleSystemUIFont"/>
-          <w:b/>
-        </w:rPr>
-        <w:t>ode:</w:t>
-      </w:r>
-      <w:r>
-        <w:rPr>
-          <w:rFonts w:ascii="AppleSystemUIFont" w:hAnsi="AppleSystemUIFont" w:cs="AppleSystemUIFont"/>
-        </w:rPr>
-        <w:t xml:space="preserve"> the user needs to plug the round end of the charging cable into the bottom of the lamp first, then plug the USB end to the charger, no light should come up during a charging cycle. </w:t>
-      </w:r>
-    </w:p>
-    <w:p>
-      <w:pPr>
-        <w:autoSpaceDE w:val="0"/>
-        <w:autoSpaceDN w:val="0"/>
-        <w:adjustRightInd w:val="0"/>
-        <w:ind w:left="360"/>
-        <w:rPr>
-          <w:rFonts w:ascii="AppleSystemUIFont" w:hAnsi="AppleSystemUIFont" w:cs="AppleSystemUIFont"/>
-        </w:rPr>
-      </w:pPr>
       <w:r>
         <w:rPr>
           <w:rFonts w:ascii="AppleSystemUIFont" w:hAnsi="AppleSystemUIFont" w:cs="AppleSystemUIFont"/>

</xml_diff>